<commit_message>
Cookies images with more resolution
</commit_message>
<xml_diff>
--- a/A++/A++ Cookies.docx
+++ b/A++/A++ Cookies.docx
@@ -18,7 +18,7 @@
                 <wp:positionV relativeFrom="page">
                   <wp:posOffset>245743</wp:posOffset>
                 </wp:positionV>
-                <wp:extent cx="7315204" cy="1215395"/>
+                <wp:extent cx="7315207" cy="1215397"/>
                 <wp:effectExtent l="0" t="0" r="0" b="0"/>
                 <wp:wrapNone/>
                 <wp:docPr id="1073741827" name="officeArt object" descr="Grupo 149"/>
@@ -30,9 +30,9 @@
                       <wpg:grpSpPr>
                         <a:xfrm>
                           <a:off x="0" y="0"/>
-                          <a:ext cx="7315204" cy="1215395"/>
-                          <a:chOff x="-1" y="-1"/>
-                          <a:chExt cx="7315203" cy="1215394"/>
+                          <a:ext cx="7315207" cy="1215397"/>
+                          <a:chOff x="0" y="-1"/>
+                          <a:chExt cx="7315206" cy="1215396"/>
                         </a:xfrm>
                       </wpg:grpSpPr>
                       <wps:wsp>
@@ -40,8 +40,8 @@
                         <wps:cNvSpPr/>
                         <wps:spPr>
                           <a:xfrm>
-                            <a:off x="-2" y="-2"/>
-                            <a:ext cx="7315205" cy="1129669"/>
+                            <a:off x="-1" y="-2"/>
+                            <a:ext cx="7315207" cy="1129672"/>
                           </a:xfrm>
                           <a:custGeom>
                             <a:avLst/>
@@ -102,8 +102,8 @@
                         <wps:cNvSpPr/>
                         <wps:spPr>
                           <a:xfrm>
-                            <a:off x="0" y="-1"/>
-                            <a:ext cx="7315201" cy="1215394"/>
+                            <a:off x="1" y="0"/>
+                            <a:ext cx="7315202" cy="1215395"/>
                           </a:xfrm>
                           <a:prstGeom prst="rect">
                             <a:avLst/>
@@ -131,13 +131,13 @@
           </mc:Choice>
           <mc:Fallback>
             <w:pict>
-              <v:group id="_x0000_s1026" style="visibility:visible;position:absolute;margin-left:9.6pt;margin-top:19.3pt;width:576.0pt;height:95.7pt;z-index:251661312;mso-position-horizontal:absolute;mso-position-horizontal-relative:page;mso-position-vertical:absolute;mso-position-vertical-relative:page;mso-wrap-distance-left:0.0pt;mso-wrap-distance-top:0.0pt;mso-wrap-distance-right:0.0pt;mso-wrap-distance-bottom:0.0pt;" coordorigin="-1,-1" coordsize="7315204,1215394">
+              <v:group id="_x0000_s1026" style="visibility:visible;position:absolute;margin-left:9.6pt;margin-top:19.3pt;width:576.0pt;height:95.7pt;z-index:251661312;mso-position-horizontal:absolute;mso-position-horizontal-relative:page;mso-position-vertical:absolute;mso-position-vertical-relative:page;mso-wrap-distance-left:0.0pt;mso-wrap-distance-top:0.0pt;mso-wrap-distance-right:0.0pt;mso-wrap-distance-bottom:0.0pt;" coordorigin="-1,-1" coordsize="7315206,1215396">
                 <w10:wrap type="none" side="bothSides" anchorx="page" anchory="page"/>
-                <v:shape id="_x0000_s1027" style="position:absolute;left:-1;top:-1;width:7315204;height:1129668;" coordorigin="0,0" coordsize="21600,21600" path="M 0,0 L 21600,0 L 21600,21600 L 10691,14024 L 0,20872 L 0,0 X E">
+                <v:shape id="_x0000_s1027" style="position:absolute;left:-1;top:-1;width:7315206;height:1129670;" coordorigin="0,0" coordsize="21600,21600" path="M 0,0 L 21600,0 L 21600,21600 L 10691,14024 L 0,20872 L 0,0 X E">
                   <v:fill color="#5B9BD5" opacity="100.0%" type="solid"/>
                   <v:stroke on="f" weight="1.0pt" dashstyle="solid" endcap="flat" miterlimit="400.0%" joinstyle="miter" linestyle="single" startarrow="none" startarrowwidth="medium" startarrowlength="medium" endarrow="none" endarrowwidth="medium" endarrowlength="medium"/>
                 </v:shape>
-                <v:rect id="_x0000_s1028" style="position:absolute;left:0;top:0;width:7315201;height:1215393;">
+                <v:rect id="_x0000_s1028" style="position:absolute;left:1;top:0;width:7315201;height:1215395;">
                   <v:fill r:id="rId4" o:title="image1.png" rotate="t" type="frame"/>
                   <v:stroke on="f" weight="1.0pt" dashstyle="solid" endcap="flat" miterlimit="400.0%" joinstyle="miter" linestyle="single" startarrow="none" startarrowwidth="medium" startarrowlength="medium" endarrow="none" endarrowwidth="medium" endarrowlength="medium"/>
                 </v:rect>
@@ -1147,34 +1147,31 @@
       </w:pPr>
       <w:r>
         <w:rPr>
+          <w:rStyle w:val="Ninguno A"/>
           <w:rtl w:val="0"/>
           <w:lang w:val="en-US"/>
         </w:rPr>
-        <w:t xml:space="preserve">Las cookies de </w:t>
-      </w:r>
-      <w:r>
-        <w:rPr>
+        <w:t>Las cookies de las tarjetas de cr</w:t>
+      </w:r>
+      <w:r>
+        <w:rPr>
+          <w:rStyle w:val="Ninguno A"/>
           <w:rtl w:val="0"/>
           <w:lang w:val="en-US"/>
         </w:rPr>
-        <w:t>las tarjetas de cr</w:t>
-      </w:r>
-      <w:r>
-        <w:rPr>
+        <w:t>é</w:t>
+      </w:r>
+      <w:r>
+        <w:rPr>
+          <w:rStyle w:val="Ninguno A"/>
           <w:rtl w:val="0"/>
           <w:lang w:val="en-US"/>
         </w:rPr>
-        <w:t>é</w:t>
-      </w:r>
-      <w:r>
-        <w:rPr>
-          <w:rtl w:val="0"/>
-          <w:lang w:val="en-US"/>
-        </w:rPr>
         <w:t>dito han</w:t>
       </w:r>
       <w:r>
         <w:rPr>
+          <w:rStyle w:val="Ninguno"/>
           <w:rtl w:val="0"/>
           <w:lang w:val="es-ES_tradnl"/>
         </w:rPr>
@@ -1188,14 +1185,19 @@
           <w:ilvl w:val="0"/>
           <w:numId w:val="3"/>
         </w:numPr>
-        <w:rPr>
+        <w:bidi w:val="0"/>
+        <w:ind w:right="0"/>
+        <w:jc w:val="left"/>
+        <w:rPr>
+          <w:rStyle w:val="Ninguno A"/>
+          <w:rtl w:val="0"/>
           <w:lang w:val="en-US"/>
         </w:rPr>
       </w:pPr>
       <w:bookmarkStart w:name="_Toc" w:id="0"/>
       <w:r>
         <w:rPr>
-          <w:rStyle w:val="Ninguno"/>
+          <w:rStyle w:val="Ninguno A"/>
           <w:rtl w:val="0"/>
           <w:lang w:val="en-US"/>
         </w:rPr>
@@ -1207,7 +1209,7 @@
       <w:pPr>
         <w:pStyle w:val="Cuerpo A"/>
         <w:rPr>
-          <w:rStyle w:val="Ninguno"/>
+          <w:rStyle w:val="Ninguno A"/>
           <w:sz w:val="24"/>
           <w:szCs w:val="24"/>
         </w:rPr>
@@ -1221,6 +1223,7 @@
       </w:pPr>
       <w:r>
         <w:rPr>
+          <w:rStyle w:val="Ninguno A"/>
           <w:rtl w:val="0"/>
           <w:lang w:val="en-US"/>
         </w:rPr>
@@ -1241,6 +1244,7 @@
       </w:pPr>
       <w:r>
         <w:rPr>
+          <w:rStyle w:val="Ninguno"/>
           <w:rtl w:val="0"/>
           <w:lang w:val="es-ES_tradnl"/>
         </w:rPr>
@@ -1248,6 +1252,7 @@
       </w:r>
       <w:r>
         <w:rPr>
+          <w:rStyle w:val="Ninguno"/>
           <w:rtl w:val="0"/>
           <w:lang w:val="fr-FR"/>
         </w:rPr>
@@ -1255,6 +1260,7 @@
       </w:r>
       <w:r>
         <w:rPr>
+          <w:rStyle w:val="Ninguno"/>
           <w:rtl w:val="0"/>
           <w:lang w:val="pt-PT"/>
         </w:rPr>
@@ -1268,6 +1274,7 @@
       </w:r>
       <w:r>
         <w:rPr>
+          <w:rStyle w:val="Ninguno"/>
           <w:rtl w:val="0"/>
           <w:lang w:val="it-IT"/>
         </w:rPr>
@@ -1275,6 +1282,7 @@
       </w:r>
       <w:r>
         <w:rPr>
+          <w:rStyle w:val="Ninguno A"/>
           <w:rtl w:val="0"/>
           <w:lang w:val="en-US"/>
         </w:rPr>
@@ -1288,6 +1296,7 @@
       </w:r>
       <w:r>
         <w:rPr>
+          <w:rStyle w:val="Ninguno A"/>
           <w:rtl w:val="0"/>
           <w:lang w:val="en-US"/>
         </w:rPr>
@@ -1295,6 +1304,7 @@
       </w:r>
       <w:r>
         <w:rPr>
+          <w:rStyle w:val="Ninguno"/>
           <w:rtl w:val="0"/>
           <w:lang w:val="es-ES_tradnl"/>
         </w:rPr>
@@ -1302,6 +1312,7 @@
       </w:r>
       <w:r>
         <w:rPr>
+          <w:rStyle w:val="Ninguno"/>
           <w:rtl w:val="0"/>
           <w:lang w:val="fr-FR"/>
         </w:rPr>
@@ -1309,6 +1320,7 @@
       </w:r>
       <w:r>
         <w:rPr>
+          <w:rStyle w:val="Ninguno"/>
           <w:rtl w:val="0"/>
           <w:lang w:val="es-ES_tradnl"/>
         </w:rPr>
@@ -1316,6 +1328,7 @@
       </w:r>
       <w:r>
         <w:rPr>
+          <w:rStyle w:val="Ninguno"/>
           <w:rtl w:val="0"/>
           <w:lang w:val="es-ES_tradnl"/>
         </w:rPr>
@@ -1323,6 +1336,7 @@
       </w:r>
       <w:r>
         <w:rPr>
+          <w:rStyle w:val="Ninguno"/>
           <w:rtl w:val="0"/>
           <w:lang w:val="es-ES_tradnl"/>
         </w:rPr>
@@ -1330,6 +1344,7 @@
       </w:r>
       <w:r>
         <w:rPr>
+          <w:rStyle w:val="Ninguno A"/>
           <w:rtl w:val="0"/>
           <w:lang w:val="en-US"/>
         </w:rPr>
@@ -1349,6 +1364,7 @@
       </w:pPr>
       <w:r>
         <w:rPr>
+          <w:rStyle w:val="Ninguno A"/>
           <w:rtl w:val="0"/>
           <w:lang w:val="en-US"/>
         </w:rPr>
@@ -1356,6 +1372,7 @@
       </w:r>
       <w:r>
         <w:rPr>
+          <w:rStyle w:val="Ninguno"/>
           <w:rtl w:val="0"/>
           <w:lang w:val="es-ES_tradnl"/>
         </w:rPr>
@@ -1363,6 +1380,7 @@
       </w:r>
       <w:r>
         <w:rPr>
+          <w:rStyle w:val="Ninguno"/>
           <w:rtl w:val="0"/>
           <w:lang w:val="fr-FR"/>
         </w:rPr>
@@ -1370,6 +1388,7 @@
       </w:r>
       <w:r>
         <w:rPr>
+          <w:rStyle w:val="Ninguno"/>
           <w:rtl w:val="0"/>
           <w:lang w:val="es-ES_tradnl"/>
         </w:rPr>
@@ -1383,6 +1402,7 @@
       </w:r>
       <w:r>
         <w:rPr>
+          <w:rStyle w:val="Ninguno"/>
           <w:rtl w:val="0"/>
           <w:lang w:val="it-IT"/>
         </w:rPr>
@@ -1396,6 +1416,7 @@
       </w:r>
       <w:r>
         <w:rPr>
+          <w:rStyle w:val="Ninguno"/>
           <w:rtl w:val="0"/>
           <w:lang w:val="es-ES_tradnl"/>
         </w:rPr>
@@ -1403,6 +1424,7 @@
       </w:r>
       <w:r>
         <w:rPr>
+          <w:rStyle w:val="Ninguno A"/>
           <w:rtl w:val="0"/>
           <w:lang w:val="en-US"/>
         </w:rPr>
@@ -1410,6 +1432,7 @@
       </w:r>
       <w:r>
         <w:rPr>
+          <w:rStyle w:val="Ninguno"/>
           <w:rtl w:val="0"/>
           <w:lang w:val="es-ES_tradnl"/>
         </w:rPr>
@@ -1417,6 +1440,7 @@
       </w:r>
       <w:r>
         <w:rPr>
+          <w:rStyle w:val="Ninguno A"/>
           <w:rtl w:val="0"/>
           <w:lang w:val="en-US"/>
         </w:rPr>
@@ -1424,6 +1448,7 @@
       </w:r>
       <w:r>
         <w:rPr>
+          <w:rStyle w:val="Ninguno"/>
           <w:rtl w:val="0"/>
           <w:lang w:val="pt-PT"/>
         </w:rPr>
@@ -1431,6 +1456,7 @@
       </w:r>
       <w:r>
         <w:rPr>
+          <w:rStyle w:val="Ninguno A"/>
           <w:rtl w:val="0"/>
           <w:lang w:val="en-US"/>
         </w:rPr>
@@ -1438,6 +1464,7 @@
       </w:r>
       <w:r>
         <w:rPr>
+          <w:rStyle w:val="Ninguno"/>
           <w:rtl w:val="0"/>
           <w:lang w:val="es-ES_tradnl"/>
         </w:rPr>
@@ -1451,6 +1478,7 @@
       </w:r>
       <w:r>
         <w:rPr>
+          <w:rStyle w:val="Ninguno"/>
           <w:rtl w:val="0"/>
           <w:lang w:val="es-ES_tradnl"/>
         </w:rPr>
@@ -1458,6 +1486,7 @@
       </w:r>
       <w:r>
         <w:rPr>
+          <w:rStyle w:val="Ninguno"/>
           <w:rtl w:val="0"/>
           <w:lang w:val="fr-FR"/>
         </w:rPr>
@@ -1465,6 +1494,7 @@
       </w:r>
       <w:r>
         <w:rPr>
+          <w:rStyle w:val="Ninguno"/>
           <w:rtl w:val="0"/>
           <w:lang w:val="pt-PT"/>
         </w:rPr>
@@ -1478,6 +1508,7 @@
       </w:r>
       <w:r>
         <w:rPr>
+          <w:rStyle w:val="Ninguno"/>
           <w:rtl w:val="0"/>
           <w:lang w:val="es-ES_tradnl"/>
         </w:rPr>
@@ -1485,6 +1516,7 @@
       </w:r>
       <w:r>
         <w:rPr>
+          <w:rStyle w:val="Ninguno A"/>
           <w:rtl w:val="0"/>
           <w:lang w:val="en-US"/>
         </w:rPr>
@@ -1492,6 +1524,7 @@
       </w:r>
       <w:r>
         <w:rPr>
+          <w:rStyle w:val="Ninguno"/>
           <w:rtl w:val="0"/>
           <w:lang w:val="nl-NL"/>
         </w:rPr>
@@ -1505,6 +1538,7 @@
       </w:r>
       <w:r>
         <w:rPr>
+          <w:rStyle w:val="Ninguno"/>
           <w:rtl w:val="0"/>
           <w:lang w:val="pt-PT"/>
         </w:rPr>
@@ -1512,6 +1546,7 @@
       </w:r>
       <w:r>
         <w:rPr>
+          <w:rStyle w:val="Ninguno A"/>
           <w:rtl w:val="0"/>
           <w:lang w:val="en-US"/>
         </w:rPr>
@@ -1519,6 +1554,7 @@
       </w:r>
       <w:r>
         <w:rPr>
+          <w:rStyle w:val="Ninguno"/>
           <w:rtl w:val="0"/>
           <w:lang w:val="pt-PT"/>
         </w:rPr>
@@ -1532,6 +1568,7 @@
       </w:r>
       <w:r>
         <w:rPr>
+          <w:rStyle w:val="Ninguno"/>
           <w:rtl w:val="0"/>
           <w:lang w:val="es-ES_tradnl"/>
         </w:rPr>
@@ -1539,6 +1576,7 @@
       </w:r>
       <w:r>
         <w:rPr>
+          <w:rStyle w:val="Ninguno A"/>
           <w:rtl w:val="0"/>
           <w:lang w:val="en-US"/>
         </w:rPr>
@@ -1546,6 +1584,7 @@
       </w:r>
       <w:r>
         <w:rPr>
+          <w:rStyle w:val="Ninguno"/>
           <w:rtl w:val="0"/>
           <w:lang w:val="it-IT"/>
         </w:rPr>
@@ -1565,6 +1604,7 @@
       </w:pPr>
       <w:r>
         <w:rPr>
+          <w:rStyle w:val="Ninguno"/>
           <w:rtl w:val="0"/>
           <w:lang w:val="es-ES_tradnl"/>
         </w:rPr>
@@ -1572,6 +1612,7 @@
       </w:r>
       <w:r>
         <w:rPr>
+          <w:rStyle w:val="Ninguno"/>
           <w:rtl w:val="0"/>
           <w:lang w:val="es-ES_tradnl"/>
         </w:rPr>
@@ -1579,6 +1620,7 @@
       </w:r>
       <w:r>
         <w:rPr>
+          <w:rStyle w:val="Ninguno"/>
           <w:rtl w:val="0"/>
           <w:lang w:val="es-ES_tradnl"/>
         </w:rPr>
@@ -1586,6 +1628,7 @@
       </w:r>
       <w:r>
         <w:rPr>
+          <w:rStyle w:val="Ninguno A"/>
           <w:rtl w:val="0"/>
           <w:lang w:val="en-US"/>
         </w:rPr>
@@ -1593,6 +1636,7 @@
       </w:r>
       <w:r>
         <w:rPr>
+          <w:rStyle w:val="Ninguno A"/>
           <w:rtl w:val="0"/>
           <w:lang w:val="en-US"/>
         </w:rPr>
@@ -1600,6 +1644,7 @@
       </w:r>
       <w:r>
         <w:rPr>
+          <w:rStyle w:val="Ninguno A"/>
           <w:rtl w:val="0"/>
           <w:lang w:val="en-US"/>
         </w:rPr>
@@ -1607,6 +1652,7 @@
       </w:r>
       <w:r>
         <w:rPr>
+          <w:rStyle w:val="Ninguno"/>
           <w:rtl w:val="0"/>
           <w:lang w:val="es-ES_tradnl"/>
         </w:rPr>
@@ -1620,6 +1666,7 @@
       </w:r>
       <w:r>
         <w:rPr>
+          <w:rStyle w:val="Ninguno"/>
           <w:rtl w:val="0"/>
           <w:lang w:val="it-IT"/>
         </w:rPr>
@@ -1627,6 +1674,7 @@
       </w:r>
       <w:r>
         <w:rPr>
+          <w:rStyle w:val="Ninguno A"/>
           <w:rtl w:val="0"/>
           <w:lang w:val="en-US"/>
         </w:rPr>
@@ -1634,6 +1682,7 @@
       </w:r>
       <w:r>
         <w:rPr>
+          <w:rStyle w:val="Ninguno"/>
           <w:rtl w:val="0"/>
           <w:lang w:val="es-ES_tradnl"/>
         </w:rPr>
@@ -1665,6 +1714,7 @@
       </w:r>
       <w:r>
         <w:rPr>
+          <w:rStyle w:val="Ninguno"/>
           <w:rtl w:val="0"/>
           <w:lang w:val="es-ES_tradnl"/>
         </w:rPr>
@@ -1672,6 +1722,7 @@
       </w:r>
       <w:r>
         <w:rPr>
+          <w:rStyle w:val="Ninguno A"/>
           <w:rtl w:val="0"/>
           <w:lang w:val="en-US"/>
         </w:rPr>
@@ -1685,6 +1736,7 @@
       </w:r>
       <w:r>
         <w:rPr>
+          <w:rStyle w:val="Ninguno A"/>
           <w:rtl w:val="0"/>
           <w:lang w:val="en-US"/>
         </w:rPr>
@@ -1692,6 +1744,7 @@
       </w:r>
       <w:r>
         <w:rPr>
+          <w:rStyle w:val="Ninguno"/>
           <w:rtl w:val="0"/>
           <w:lang w:val="es-ES_tradnl"/>
         </w:rPr>
@@ -1705,6 +1758,7 @@
       </w:r>
       <w:r>
         <w:rPr>
+          <w:rStyle w:val="Ninguno"/>
           <w:rtl w:val="0"/>
           <w:lang w:val="es-ES_tradnl"/>
         </w:rPr>
@@ -1712,6 +1766,7 @@
       </w:r>
       <w:r>
         <w:rPr>
+          <w:rStyle w:val="Ninguno A"/>
           <w:rtl w:val="0"/>
           <w:lang w:val="en-US"/>
         </w:rPr>
@@ -1719,6 +1774,7 @@
       </w:r>
       <w:r>
         <w:rPr>
+          <w:rStyle w:val="Ninguno"/>
           <w:rtl w:val="0"/>
           <w:lang w:val="it-IT"/>
         </w:rPr>
@@ -1726,6 +1782,7 @@
       </w:r>
       <w:r>
         <w:rPr>
+          <w:rStyle w:val="Ninguno A"/>
           <w:rtl w:val="0"/>
           <w:lang w:val="en-US"/>
         </w:rPr>
@@ -1733,6 +1790,7 @@
       </w:r>
       <w:r>
         <w:rPr>
+          <w:rStyle w:val="Ninguno"/>
           <w:rtl w:val="0"/>
           <w:lang w:val="es-ES_tradnl"/>
         </w:rPr>
@@ -1740,6 +1798,7 @@
       </w:r>
       <w:r>
         <w:rPr>
+          <w:rStyle w:val="Ninguno A"/>
           <w:rtl w:val="0"/>
           <w:lang w:val="en-US"/>
         </w:rPr>
@@ -1747,6 +1806,7 @@
       </w:r>
       <w:r>
         <w:rPr>
+          <w:rStyle w:val="Ninguno"/>
           <w:rtl w:val="0"/>
           <w:lang w:val="es-ES_tradnl"/>
         </w:rPr>
@@ -1754,6 +1814,7 @@
       </w:r>
       <w:r>
         <w:rPr>
+          <w:rStyle w:val="Ninguno A"/>
           <w:rtl w:val="0"/>
           <w:lang w:val="en-US"/>
         </w:rPr>
@@ -1761,6 +1822,7 @@
       </w:r>
       <w:r>
         <w:rPr>
+          <w:rStyle w:val="Ninguno"/>
           <w:rtl w:val="0"/>
           <w:lang w:val="es-ES_tradnl"/>
         </w:rPr>
@@ -1768,6 +1830,7 @@
       </w:r>
       <w:r>
         <w:rPr>
+          <w:rStyle w:val="Ninguno"/>
           <w:rtl w:val="0"/>
           <w:lang w:val="fr-FR"/>
         </w:rPr>
@@ -1775,6 +1838,7 @@
       </w:r>
       <w:r>
         <w:rPr>
+          <w:rStyle w:val="Ninguno"/>
           <w:rtl w:val="0"/>
           <w:lang w:val="pt-PT"/>
         </w:rPr>
@@ -1788,6 +1852,7 @@
       </w:r>
       <w:r>
         <w:rPr>
+          <w:rStyle w:val="Ninguno"/>
           <w:rtl w:val="0"/>
           <w:lang w:val="es-ES_tradnl"/>
         </w:rPr>
@@ -1801,6 +1866,7 @@
       </w:r>
       <w:r>
         <w:rPr>
+          <w:rStyle w:val="Ninguno"/>
           <w:rtl w:val="0"/>
           <w:lang w:val="es-ES_tradnl"/>
         </w:rPr>
@@ -1814,6 +1880,7 @@
       </w:r>
       <w:r>
         <w:rPr>
+          <w:rStyle w:val="Ninguno"/>
           <w:rtl w:val="0"/>
           <w:lang w:val="es-ES_tradnl"/>
         </w:rPr>
@@ -1827,6 +1894,7 @@
       </w:r>
       <w:r>
         <w:rPr>
+          <w:rStyle w:val="Ninguno"/>
           <w:rtl w:val="0"/>
           <w:lang w:val="es-ES_tradnl"/>
         </w:rPr>
@@ -1846,6 +1914,7 @@
       </w:pPr>
       <w:r>
         <w:rPr>
+          <w:rStyle w:val="Ninguno"/>
           <w:rtl w:val="0"/>
           <w:lang w:val="es-ES_tradnl"/>
         </w:rPr>
@@ -1859,6 +1928,7 @@
       </w:r>
       <w:r>
         <w:rPr>
+          <w:rStyle w:val="Ninguno"/>
           <w:rtl w:val="0"/>
           <w:lang w:val="es-ES_tradnl"/>
         </w:rPr>
@@ -1866,6 +1936,7 @@
       </w:r>
       <w:r>
         <w:rPr>
+          <w:rStyle w:val="Ninguno"/>
           <w:rtl w:val="0"/>
           <w:lang w:val="fr-FR"/>
         </w:rPr>
@@ -1873,6 +1944,7 @@
       </w:r>
       <w:r>
         <w:rPr>
+          <w:rStyle w:val="Ninguno"/>
           <w:rtl w:val="0"/>
           <w:lang w:val="es-ES_tradnl"/>
         </w:rPr>
@@ -1880,6 +1952,7 @@
       </w:r>
       <w:r>
         <w:rPr>
+          <w:rStyle w:val="Ninguno"/>
           <w:rtl w:val="0"/>
           <w:lang w:val="fr-FR"/>
         </w:rPr>
@@ -1887,6 +1960,7 @@
       </w:r>
       <w:r>
         <w:rPr>
+          <w:rStyle w:val="Ninguno"/>
           <w:rtl w:val="0"/>
           <w:lang w:val="es-ES_tradnl"/>
         </w:rPr>
@@ -1900,6 +1974,7 @@
       </w:r>
       <w:r>
         <w:rPr>
+          <w:rStyle w:val="Ninguno"/>
           <w:rtl w:val="0"/>
           <w:lang w:val="es-ES_tradnl"/>
         </w:rPr>
@@ -1913,6 +1988,7 @@
       </w:r>
       <w:r>
         <w:rPr>
+          <w:rStyle w:val="Ninguno"/>
           <w:rtl w:val="0"/>
           <w:lang w:val="es-ES_tradnl"/>
         </w:rPr>
@@ -1929,10 +2005,12 @@
           <w:color w:val="000000"/>
           <w:sz w:val="24"/>
           <w:szCs w:val="24"/>
+          <w:u w:color="000000"/>
         </w:rPr>
       </w:pPr>
       <w:r>
         <w:rPr>
+          <w:rStyle w:val="Ninguno"/>
           <w:rtl w:val="0"/>
           <w:lang w:val="es-ES_tradnl"/>
         </w:rPr>
@@ -1940,6 +2018,7 @@
       </w:r>
       <w:r>
         <w:rPr>
+          <w:rStyle w:val="Ninguno A"/>
           <w:rtl w:val="0"/>
           <w:lang w:val="en-US"/>
         </w:rPr>
@@ -1947,6 +2026,7 @@
       </w:r>
       <w:r>
         <w:rPr>
+          <w:rStyle w:val="Ninguno A"/>
           <w:rtl w:val="0"/>
           <w:lang w:val="en-US"/>
         </w:rPr>
@@ -1954,6 +2034,7 @@
       </w:r>
       <w:r>
         <w:rPr>
+          <w:rStyle w:val="Ninguno A"/>
           <w:rtl w:val="0"/>
           <w:lang w:val="en-US"/>
         </w:rPr>
@@ -1961,6 +2042,7 @@
       </w:r>
       <w:r>
         <w:rPr>
+          <w:rStyle w:val="Ninguno"/>
           <w:rtl w:val="0"/>
           <w:lang w:val="es-ES_tradnl"/>
         </w:rPr>
@@ -1974,6 +2056,7 @@
       </w:r>
       <w:r>
         <w:rPr>
+          <w:rStyle w:val="Ninguno"/>
           <w:rtl w:val="0"/>
           <w:lang w:val="es-ES_tradnl"/>
         </w:rPr>
@@ -1981,6 +2064,7 @@
       </w:r>
       <w:r>
         <w:rPr>
+          <w:rStyle w:val="Ninguno"/>
           <w:rtl w:val="0"/>
           <w:lang w:val="es-ES_tradnl"/>
         </w:rPr>
@@ -1988,6 +2072,7 @@
       </w:r>
       <w:r>
         <w:rPr>
+          <w:rStyle w:val="Ninguno"/>
           <w:rtl w:val="0"/>
           <w:lang w:val="es-ES_tradnl"/>
         </w:rPr>
@@ -1995,6 +2080,7 @@
       </w:r>
       <w:r>
         <w:rPr>
+          <w:rStyle w:val="Ninguno A"/>
           <w:rtl w:val="0"/>
           <w:lang w:val="en-US"/>
         </w:rPr>
@@ -2002,6 +2088,7 @@
       </w:r>
       <w:r>
         <w:rPr>
+          <w:rStyle w:val="Ninguno"/>
           <w:rtl w:val="0"/>
           <w:lang w:val="es-ES_tradnl"/>
         </w:rPr>
@@ -2009,6 +2096,7 @@
       </w:r>
       <w:r>
         <w:rPr>
+          <w:rStyle w:val="Ninguno A"/>
           <w:rtl w:val="0"/>
           <w:lang w:val="en-US"/>
         </w:rPr>
@@ -2016,6 +2104,7 @@
       </w:r>
       <w:r>
         <w:rPr>
+          <w:rStyle w:val="Ninguno"/>
           <w:rtl w:val="0"/>
           <w:lang w:val="es-ES_tradnl"/>
         </w:rPr>
@@ -2023,6 +2112,7 @@
       </w:r>
       <w:r>
         <w:rPr>
+          <w:rStyle w:val="Ninguno A"/>
           <w:rtl w:val="0"/>
           <w:lang w:val="en-US"/>
         </w:rPr>
@@ -2030,6 +2120,7 @@
       </w:r>
       <w:r>
         <w:rPr>
+          <w:rStyle w:val="Ninguno"/>
           <w:rtl w:val="0"/>
           <w:lang w:val="es-ES_tradnl"/>
         </w:rPr>
@@ -2037,6 +2128,7 @@
       </w:r>
       <w:r>
         <w:rPr>
+          <w:rStyle w:val="Ninguno A"/>
           <w:rtl w:val="0"/>
           <w:lang w:val="en-US"/>
         </w:rPr>
@@ -2044,6 +2136,7 @@
       </w:r>
       <w:r>
         <w:rPr>
+          <w:rStyle w:val="Ninguno"/>
           <w:rtl w:val="0"/>
           <w:lang w:val="it-IT"/>
         </w:rPr>
@@ -2060,13 +2153,13 @@
           <wp:inline distT="0" distB="0" distL="0" distR="0">
             <wp:extent cx="5396230" cy="2464358"/>
             <wp:effectExtent l="0" t="0" r="0" b="0"/>
-            <wp:docPr id="1073741830" name="officeArt object"/>
+            <wp:docPr id="1073741830" name="officeArt object" descr="page2image3835360.png"/>
             <wp:cNvGraphicFramePr/>
             <a:graphic xmlns:a="http://schemas.openxmlformats.org/drawingml/2006/main">
               <a:graphicData uri="http://schemas.openxmlformats.org/drawingml/2006/picture">
                 <pic:pic xmlns:pic="http://schemas.openxmlformats.org/drawingml/2006/picture">
                   <pic:nvPicPr>
-                    <pic:cNvPr id="1073741830" name="page2image3835360.png"/>
+                    <pic:cNvPr id="1073741830" name="page2image3835360.png" descr="page2image3835360.png"/>
                     <pic:cNvPicPr>
                       <a:picLocks noChangeAspect="1"/>
                     </pic:cNvPicPr>
@@ -2107,6 +2200,7 @@
       </w:pPr>
       <w:r>
         <w:rPr>
+          <w:rStyle w:val="Ninguno"/>
           <w:rtl w:val="0"/>
           <w:lang w:val="es-ES_tradnl"/>
         </w:rPr>
@@ -2114,6 +2208,7 @@
       </w:r>
       <w:r>
         <w:rPr>
+          <w:rStyle w:val="Ninguno"/>
           <w:rtl w:val="0"/>
           <w:lang w:val="es-ES_tradnl"/>
         </w:rPr>
@@ -2121,6 +2216,7 @@
       </w:r>
       <w:r>
         <w:rPr>
+          <w:rStyle w:val="Ninguno"/>
           <w:rtl w:val="0"/>
           <w:lang w:val="es-ES_tradnl"/>
         </w:rPr>
@@ -2134,18 +2230,11 @@
       </w:r>
       <w:r>
         <w:rPr>
+          <w:rStyle w:val="Ninguno"/>
           <w:rtl w:val="0"/>
           <w:lang w:val="es-ES_tradnl"/>
         </w:rPr>
         <w:t xml:space="preserve">como el encriptado y desencriptado puede ser encontrado en el controlador RequestUserController. </w:t>
-      </w:r>
-      <w:r>
-        <w:rPr>
-          <w:rStyle w:val="Ninguno"/>
-          <w:color w:val="000000"/>
-          <w:sz w:val="24"/>
-          <w:szCs w:val="24"/>
-        </w:rPr>
       </w:r>
     </w:p>
     <w:sectPr>
@@ -3022,6 +3111,13 @@
       <w:lang w:val="es-ES_tradnl"/>
     </w:rPr>
   </w:style>
+  <w:style w:type="character" w:styleId="Ninguno A">
+    <w:name w:val="Ninguno A"/>
+    <w:basedOn w:val="Ninguno"/>
+    <w:rPr>
+      <w:lang w:val="en-US"/>
+    </w:rPr>
+  </w:style>
   <w:style w:type="numbering" w:styleId="Estilo importado 1">
     <w:name w:val="Estilo importado 1"/>
     <w:pPr>

</xml_diff>